<commit_message>
Last iteration on reform
I'm done with the e-mails...
</commit_message>
<xml_diff>
--- a/project-2/предложение за коледна реформа.docx
+++ b/project-2/предложение за коледна реформа.docx
@@ -171,7 +171,7 @@
                 <w:sz w:val="22"/>
                 <w:shd w:fill="auto" w:val="clear"/>
               </w:rPr>
-              <w:t xml:space="preserve">наясно съм с всички пречки, които Ви съпътсвтат. За ваша радост и удобство съм съставил план за действие. Той е композиран от специални e-mail-и изпратени към компании, които се занимават със специфични услуги, в точни часове през деня, с цел най-добър ефект. Какво точно ще направят тези компании за нас:</w:t>
+              <w:t xml:space="preserve">наясно съм с всички пречки, които Ви съпътсвтат. За ваша радост и удобство съм съставил план за действие. Той е композиран от специални e-mail-и изпратени към компании, които се занимават със специфични услуги, в точни часове през деня, с цел най-добър ефект. Какво точно ще направят тези компании за нас ако приемат:</w:t>
               <w:br/>
               <w:t xml:space="preserve">- премахването на Си Дзинпин</w:t>
             </w:r>
@@ -247,70 +247,48 @@
                 <w:sz w:val="22"/>
                 <w:shd w:fill="auto" w:val="clear"/>
               </w:rPr>
-              <w:t xml:space="preserve">ще ни дадът пари</w:t>
-            </w:r>
-          </w:p>
-          <w:p>
-            <w:pPr>
-              <w:spacing w:before="0" w:after="0" w:line="240"/>
-              <w:ind w:right="0" w:left="0" w:firstLine="0"/>
-              <w:jc w:val="left"/>
-              <w:rPr>
-                <w:rFonts w:ascii="Calibri" w:hAnsi="Calibri" w:cs="Calibri" w:eastAsia="Calibri"/>
-                <w:color w:val="auto"/>
-                <w:spacing w:val="0"/>
-                <w:position w:val="0"/>
-                <w:sz w:val="22"/>
-                <w:shd w:fill="auto" w:val="clear"/>
-              </w:rPr>
-            </w:pPr>
-          </w:p>
-          <w:p>
-            <w:pPr>
-              <w:spacing w:before="0" w:after="0" w:line="240"/>
-              <w:ind w:right="0" w:left="0" w:firstLine="0"/>
-              <w:jc w:val="left"/>
-              <w:rPr>
-                <w:rFonts w:ascii="Calibri" w:hAnsi="Calibri" w:cs="Calibri" w:eastAsia="Calibri"/>
-                <w:color w:val="auto"/>
-                <w:spacing w:val="0"/>
-                <w:position w:val="0"/>
-                <w:sz w:val="22"/>
-                <w:shd w:fill="auto" w:val="clear"/>
-              </w:rPr>
-            </w:pPr>
-            <w:r>
-              <w:rPr>
-                <w:rFonts w:ascii="Calibri" w:hAnsi="Calibri" w:cs="Calibri" w:eastAsia="Calibri"/>
-                <w:color w:val="auto"/>
-                <w:spacing w:val="0"/>
-                <w:position w:val="0"/>
-                <w:sz w:val="22"/>
-                <w:shd w:fill="auto" w:val="clear"/>
-              </w:rPr>
-              <w:t xml:space="preserve">Целта на този план е да нямаме пречки повреме на операцията, да Ви изградим добър </w:t>
-            </w:r>
-            <w:r>
-              <w:rPr>
-                <w:rFonts w:ascii="Calibri" w:hAnsi="Calibri" w:cs="Calibri" w:eastAsia="Calibri"/>
-                <w:color w:val="auto"/>
-                <w:spacing w:val="0"/>
-                <w:position w:val="0"/>
-                <w:sz w:val="22"/>
-                <w:shd w:fill="auto" w:val="clear"/>
-              </w:rPr>
-              <w:t xml:space="preserve">image</w:t>
-            </w:r>
-            <w:r>
-              <w:rPr>
-                <w:rFonts w:ascii="Calibri" w:hAnsi="Calibri" w:cs="Calibri" w:eastAsia="Calibri"/>
-                <w:color w:val="auto"/>
-                <w:spacing w:val="0"/>
-                <w:position w:val="0"/>
-                <w:sz w:val="22"/>
-                <w:shd w:fill="auto" w:val="clear"/>
-              </w:rPr>
-              <w:t xml:space="preserve"> пред младото общество и ако имаме някакъв проблем с пари, да сме спокойни, че и те са взети под внимание.</w:t>
+              <w:t xml:space="preserve">получаване на пари</w:t>
+            </w:r>
+          </w:p>
+          <w:p>
+            <w:pPr>
+              <w:spacing w:before="0" w:after="0" w:line="240"/>
+              <w:ind w:right="0" w:left="0" w:firstLine="0"/>
+              <w:jc w:val="left"/>
+              <w:rPr>
+                <w:rFonts w:ascii="Calibri" w:hAnsi="Calibri" w:cs="Calibri" w:eastAsia="Calibri"/>
+                <w:color w:val="auto"/>
+                <w:spacing w:val="0"/>
+                <w:position w:val="0"/>
+                <w:sz w:val="22"/>
+                <w:shd w:fill="auto" w:val="clear"/>
+              </w:rPr>
+            </w:pPr>
+          </w:p>
+          <w:p>
+            <w:pPr>
+              <w:spacing w:before="0" w:after="0" w:line="240"/>
+              <w:ind w:right="0" w:left="0" w:firstLine="0"/>
+              <w:jc w:val="left"/>
+              <w:rPr>
+                <w:rFonts w:ascii="Calibri" w:hAnsi="Calibri" w:cs="Calibri" w:eastAsia="Calibri"/>
+                <w:color w:val="auto"/>
+                <w:spacing w:val="0"/>
+                <w:position w:val="0"/>
+                <w:sz w:val="22"/>
+                <w:shd w:fill="auto" w:val="clear"/>
+              </w:rPr>
+            </w:pPr>
+            <w:r>
+              <w:rPr>
+                <w:rFonts w:ascii="Calibri" w:hAnsi="Calibri" w:cs="Calibri" w:eastAsia="Calibri"/>
+                <w:color w:val="auto"/>
+                <w:spacing w:val="0"/>
+                <w:position w:val="0"/>
+                <w:sz w:val="22"/>
+                <w:shd w:fill="auto" w:val="clear"/>
+              </w:rPr>
+              <w:t xml:space="preserve">Целта на този план е да нямаме пречки повреме на операцията, да Ви изградим добър image пред младото общество и ако имаме някакъв проблем с пари, да сме спокойни, че и те са взети под внимание.</w:t>
             </w:r>
           </w:p>
           <w:p>
@@ -991,7 +969,6 @@
                 <w:spacing w:val="0"/>
                 <w:position w:val="0"/>
                 <w:sz w:val="22"/>
-                <w:shd w:fill="auto" w:val="clear"/>
               </w:rPr>
             </w:pPr>
             <w:r>
@@ -1034,7 +1011,6 @@
                 <w:spacing w:val="0"/>
                 <w:position w:val="0"/>
                 <w:sz w:val="22"/>
-                <w:shd w:fill="auto" w:val="clear"/>
               </w:rPr>
             </w:pPr>
             <w:r>
@@ -1125,7 +1101,6 @@
                 <w:spacing w:val="0"/>
                 <w:position w:val="0"/>
                 <w:sz w:val="22"/>
-                <w:shd w:fill="auto" w:val="clear"/>
               </w:rPr>
             </w:pPr>
             <w:r>
@@ -1168,7 +1143,6 @@
                 <w:spacing w:val="0"/>
                 <w:position w:val="0"/>
                 <w:sz w:val="22"/>
-                <w:shd w:fill="auto" w:val="clear"/>
               </w:rPr>
             </w:pPr>
             <w:r>
@@ -1259,7 +1233,6 @@
                 <w:spacing w:val="0"/>
                 <w:position w:val="0"/>
                 <w:sz w:val="22"/>
-                <w:shd w:fill="auto" w:val="clear"/>
               </w:rPr>
             </w:pPr>
             <w:r>
@@ -1302,7 +1275,6 @@
                 <w:spacing w:val="0"/>
                 <w:position w:val="0"/>
                 <w:sz w:val="22"/>
-                <w:shd w:fill="auto" w:val="clear"/>
               </w:rPr>
             </w:pPr>
             <w:r>
@@ -1393,7 +1365,6 @@
                 <w:spacing w:val="0"/>
                 <w:position w:val="0"/>
                 <w:sz w:val="22"/>
-                <w:shd w:fill="auto" w:val="clear"/>
               </w:rPr>
             </w:pPr>
             <w:r>
@@ -1436,7 +1407,6 @@
                 <w:spacing w:val="0"/>
                 <w:position w:val="0"/>
                 <w:sz w:val="22"/>
-                <w:shd w:fill="auto" w:val="clear"/>
               </w:rPr>
             </w:pPr>
             <w:r>
@@ -1527,7 +1497,6 @@
                 <w:spacing w:val="0"/>
                 <w:position w:val="0"/>
                 <w:sz w:val="22"/>
-                <w:shd w:fill="auto" w:val="clear"/>
               </w:rPr>
             </w:pPr>
             <w:r>
@@ -1570,7 +1539,6 @@
                 <w:spacing w:val="0"/>
                 <w:position w:val="0"/>
                 <w:sz w:val="22"/>
-                <w:shd w:fill="auto" w:val="clear"/>
               </w:rPr>
             </w:pPr>
             <w:r>
@@ -1589,7 +1557,7 @@
       </w:tr>
       <w:tr>
         <w:trPr>
-          <w:trHeight w:val="1" w:hRule="atLeast"/>
+          <w:trHeight w:val="420" w:hRule="auto"/>
           <w:jc w:val="left"/>
         </w:trPr>
         <w:tc>
@@ -1661,7 +1629,6 @@
                 <w:spacing w:val="0"/>
                 <w:position w:val="0"/>
                 <w:sz w:val="22"/>
-                <w:shd w:fill="auto" w:val="clear"/>
               </w:rPr>
             </w:pPr>
             <w:r>
@@ -1704,400 +1671,23 @@
                 <w:spacing w:val="0"/>
                 <w:position w:val="0"/>
                 <w:sz w:val="22"/>
-                <w:shd w:fill="auto" w:val="clear"/>
-              </w:rPr>
-            </w:pPr>
-          </w:p>
-        </w:tc>
-      </w:tr>
-      <w:tr>
-        <w:trPr>
-          <w:trHeight w:val="1" w:hRule="atLeast"/>
-          <w:jc w:val="left"/>
-        </w:trPr>
-        <w:tc>
-          <w:tcPr>
-            <w:tcW w:w="800" w:type="dxa"/>
-            <w:tcBorders>
-              <w:top w:val="single" w:color="000000" w:sz="8"/>
-              <w:left w:val="single" w:color="000000" w:sz="8"/>
-              <w:bottom w:val="single" w:color="000000" w:sz="8"/>
-              <w:right w:val="single" w:color="000000" w:sz="8"/>
-            </w:tcBorders>
-            <w:shd w:color="auto" w:fill="auto" w:val="clear"/>
-            <w:tcMar>
-              <w:left w:w="100" w:type="dxa"/>
-              <w:right w:w="100" w:type="dxa"/>
-            </w:tcMar>
-            <w:vAlign w:val="top"/>
-          </w:tcPr>
-          <w:p>
-            <w:pPr>
-              <w:spacing w:before="0" w:after="160" w:line="259"/>
-              <w:ind w:right="0" w:left="0" w:firstLine="0"/>
-              <w:jc w:val="left"/>
-              <w:rPr>
-                <w:rFonts w:ascii="Calibri" w:hAnsi="Calibri" w:cs="Calibri" w:eastAsia="Calibri"/>
-                <w:color w:val="auto"/>
-                <w:spacing w:val="0"/>
-                <w:position w:val="0"/>
-                <w:sz w:val="22"/>
-                <w:shd w:fill="auto" w:val="clear"/>
-              </w:rPr>
-            </w:pPr>
-            <w:r>
-              <w:rPr>
-                <w:rFonts w:ascii="Calibri" w:hAnsi="Calibri" w:cs="Calibri" w:eastAsia="Calibri"/>
-                <w:color w:val="auto"/>
-                <w:spacing w:val="0"/>
-                <w:position w:val="0"/>
-                <w:sz w:val="22"/>
-                <w:shd w:fill="auto" w:val="clear"/>
-              </w:rPr>
-              <w:t xml:space="preserve">7</w:t>
-            </w:r>
-          </w:p>
-        </w:tc>
-        <w:tc>
-          <w:tcPr>
-            <w:tcW w:w="5440" w:type="dxa"/>
-            <w:tcBorders>
-              <w:top w:val="single" w:color="000000" w:sz="8"/>
-              <w:left w:val="single" w:color="000000" w:sz="8"/>
-              <w:bottom w:val="single" w:color="000000" w:sz="8"/>
-              <w:right w:val="single" w:color="000000" w:sz="8"/>
-            </w:tcBorders>
-            <w:shd w:color="auto" w:fill="auto" w:val="clear"/>
-            <w:tcMar>
-              <w:left w:w="100" w:type="dxa"/>
-              <w:right w:w="100" w:type="dxa"/>
-            </w:tcMar>
-            <w:vAlign w:val="top"/>
-          </w:tcPr>
-          <w:p>
-            <w:pPr>
-              <w:spacing w:before="0" w:after="160" w:line="259"/>
-              <w:ind w:right="0" w:left="0" w:firstLine="0"/>
-              <w:jc w:val="left"/>
-              <w:rPr>
-                <w:rFonts w:ascii="Calibri" w:hAnsi="Calibri" w:cs="Calibri" w:eastAsia="Calibri"/>
-                <w:color w:val="auto"/>
-                <w:spacing w:val="0"/>
-                <w:position w:val="0"/>
-                <w:sz w:val="22"/>
-                <w:shd w:fill="auto" w:val="clear"/>
-              </w:rPr>
-            </w:pPr>
-            <w:r>
-              <w:rPr>
-                <w:rFonts w:ascii="Calibri" w:hAnsi="Calibri" w:cs="Calibri" w:eastAsia="Calibri"/>
-                <w:color w:val="auto"/>
-                <w:spacing w:val="0"/>
-                <w:position w:val="0"/>
-                <w:sz w:val="22"/>
-                <w:shd w:fill="auto" w:val="clear"/>
-              </w:rPr>
-              <w:t xml:space="preserve">Evil Bank</w:t>
-            </w:r>
-          </w:p>
-        </w:tc>
-        <w:tc>
-          <w:tcPr>
-            <w:tcW w:w="3120" w:type="dxa"/>
-            <w:tcBorders>
-              <w:top w:val="single" w:color="000000" w:sz="8"/>
-              <w:left w:val="single" w:color="000000" w:sz="8"/>
-              <w:bottom w:val="single" w:color="000000" w:sz="8"/>
-              <w:right w:val="single" w:color="000000" w:sz="8"/>
-            </w:tcBorders>
-            <w:shd w:color="auto" w:fill="auto" w:val="clear"/>
-            <w:tcMar>
-              <w:left w:w="100" w:type="dxa"/>
-              <w:right w:w="100" w:type="dxa"/>
-            </w:tcMar>
-            <w:vAlign w:val="top"/>
-          </w:tcPr>
-          <w:p>
-            <w:pPr>
-              <w:spacing w:before="0" w:after="0" w:line="240"/>
-              <w:ind w:right="0" w:left="0" w:firstLine="0"/>
-              <w:jc w:val="left"/>
-              <w:rPr>
-                <w:rFonts w:ascii="Calibri" w:hAnsi="Calibri" w:cs="Calibri" w:eastAsia="Calibri"/>
-                <w:color w:val="auto"/>
-                <w:spacing w:val="0"/>
-                <w:position w:val="0"/>
-                <w:sz w:val="22"/>
-                <w:shd w:fill="auto" w:val="clear"/>
-              </w:rPr>
-            </w:pPr>
-          </w:p>
-        </w:tc>
-      </w:tr>
-      <w:tr>
-        <w:trPr>
-          <w:trHeight w:val="1" w:hRule="atLeast"/>
-          <w:jc w:val="left"/>
-        </w:trPr>
-        <w:tc>
-          <w:tcPr>
-            <w:tcW w:w="800" w:type="dxa"/>
-            <w:tcBorders>
-              <w:top w:val="single" w:color="000000" w:sz="8"/>
-              <w:left w:val="single" w:color="000000" w:sz="8"/>
-              <w:bottom w:val="single" w:color="000000" w:sz="8"/>
-              <w:right w:val="single" w:color="000000" w:sz="8"/>
-            </w:tcBorders>
-            <w:shd w:color="auto" w:fill="auto" w:val="clear"/>
-            <w:tcMar>
-              <w:left w:w="100" w:type="dxa"/>
-              <w:right w:w="100" w:type="dxa"/>
-            </w:tcMar>
-            <w:vAlign w:val="top"/>
-          </w:tcPr>
-          <w:p>
-            <w:pPr>
-              <w:spacing w:before="0" w:after="160" w:line="259"/>
-              <w:ind w:right="0" w:left="0" w:firstLine="0"/>
-              <w:jc w:val="left"/>
-              <w:rPr>
-                <w:rFonts w:ascii="Calibri" w:hAnsi="Calibri" w:cs="Calibri" w:eastAsia="Calibri"/>
-                <w:color w:val="auto"/>
-                <w:spacing w:val="0"/>
-                <w:position w:val="0"/>
-                <w:sz w:val="22"/>
-                <w:shd w:fill="auto" w:val="clear"/>
-              </w:rPr>
-            </w:pPr>
-            <w:r>
-              <w:rPr>
-                <w:rFonts w:ascii="Calibri" w:hAnsi="Calibri" w:cs="Calibri" w:eastAsia="Calibri"/>
-                <w:color w:val="auto"/>
-                <w:spacing w:val="0"/>
-                <w:position w:val="0"/>
-                <w:sz w:val="22"/>
-                <w:shd w:fill="auto" w:val="clear"/>
-              </w:rPr>
-              <w:t xml:space="preserve">8</w:t>
-            </w:r>
-          </w:p>
-        </w:tc>
-        <w:tc>
-          <w:tcPr>
-            <w:tcW w:w="5440" w:type="dxa"/>
-            <w:tcBorders>
-              <w:top w:val="single" w:color="000000" w:sz="8"/>
-              <w:left w:val="single" w:color="000000" w:sz="8"/>
-              <w:bottom w:val="single" w:color="000000" w:sz="8"/>
-              <w:right w:val="single" w:color="000000" w:sz="8"/>
-            </w:tcBorders>
-            <w:shd w:color="auto" w:fill="auto" w:val="clear"/>
-            <w:tcMar>
-              <w:left w:w="100" w:type="dxa"/>
-              <w:right w:w="100" w:type="dxa"/>
-            </w:tcMar>
-            <w:vAlign w:val="top"/>
-          </w:tcPr>
-          <w:p>
-            <w:pPr>
-              <w:spacing w:before="0" w:after="160" w:line="259"/>
-              <w:ind w:right="0" w:left="0" w:firstLine="0"/>
-              <w:jc w:val="left"/>
-              <w:rPr>
-                <w:rFonts w:ascii="Calibri" w:hAnsi="Calibri" w:cs="Calibri" w:eastAsia="Calibri"/>
-                <w:color w:val="auto"/>
-                <w:spacing w:val="0"/>
-                <w:position w:val="0"/>
-                <w:sz w:val="22"/>
-                <w:shd w:fill="auto" w:val="clear"/>
-              </w:rPr>
-            </w:pPr>
-            <w:r>
-              <w:rPr>
-                <w:rFonts w:ascii="Calibri" w:hAnsi="Calibri" w:cs="Calibri" w:eastAsia="Calibri"/>
-                <w:color w:val="auto"/>
-                <w:spacing w:val="0"/>
-                <w:position w:val="0"/>
-                <w:sz w:val="22"/>
-                <w:shd w:fill="auto" w:val="clear"/>
-              </w:rPr>
-              <w:t xml:space="preserve">Kill the world</w:t>
-            </w:r>
-          </w:p>
-        </w:tc>
-        <w:tc>
-          <w:tcPr>
-            <w:tcW w:w="3120" w:type="dxa"/>
-            <w:tcBorders>
-              <w:top w:val="single" w:color="000000" w:sz="8"/>
-              <w:left w:val="single" w:color="000000" w:sz="8"/>
-              <w:bottom w:val="single" w:color="000000" w:sz="8"/>
-              <w:right w:val="single" w:color="000000" w:sz="8"/>
-            </w:tcBorders>
-            <w:shd w:color="auto" w:fill="auto" w:val="clear"/>
-            <w:tcMar>
-              <w:left w:w="100" w:type="dxa"/>
-              <w:right w:w="100" w:type="dxa"/>
-            </w:tcMar>
-            <w:vAlign w:val="top"/>
-          </w:tcPr>
-          <w:p>
-            <w:pPr>
-              <w:spacing w:before="0" w:after="0" w:line="240"/>
-              <w:ind w:right="0" w:left="0" w:firstLine="0"/>
-              <w:jc w:val="left"/>
-              <w:rPr>
-                <w:rFonts w:ascii="Calibri" w:hAnsi="Calibri" w:cs="Calibri" w:eastAsia="Calibri"/>
-                <w:color w:val="auto"/>
-                <w:spacing w:val="0"/>
-                <w:position w:val="0"/>
-                <w:sz w:val="22"/>
-                <w:shd w:fill="auto" w:val="clear"/>
-              </w:rPr>
-            </w:pPr>
-          </w:p>
-        </w:tc>
-      </w:tr>
-      <w:tr>
-        <w:trPr>
-          <w:trHeight w:val="1" w:hRule="atLeast"/>
-          <w:jc w:val="left"/>
-        </w:trPr>
-        <w:tc>
-          <w:tcPr>
-            <w:tcW w:w="800" w:type="dxa"/>
-            <w:tcBorders>
-              <w:top w:val="single" w:color="000000" w:sz="8"/>
-              <w:left w:val="single" w:color="000000" w:sz="8"/>
-              <w:bottom w:val="single" w:color="000000" w:sz="8"/>
-              <w:right w:val="single" w:color="000000" w:sz="8"/>
-            </w:tcBorders>
-            <w:shd w:color="auto" w:fill="auto" w:val="clear"/>
-            <w:tcMar>
-              <w:left w:w="100" w:type="dxa"/>
-              <w:right w:w="100" w:type="dxa"/>
-            </w:tcMar>
-            <w:vAlign w:val="top"/>
-          </w:tcPr>
-          <w:p>
-            <w:pPr>
-              <w:spacing w:before="0" w:after="160" w:line="259"/>
-              <w:ind w:right="0" w:left="0" w:firstLine="0"/>
-              <w:jc w:val="left"/>
-              <w:rPr>
-                <w:rFonts w:ascii="Calibri" w:hAnsi="Calibri" w:cs="Calibri" w:eastAsia="Calibri"/>
-                <w:color w:val="auto"/>
-                <w:spacing w:val="0"/>
-                <w:position w:val="0"/>
-                <w:sz w:val="22"/>
-                <w:shd w:fill="auto" w:val="clear"/>
-              </w:rPr>
-            </w:pPr>
-            <w:r>
-              <w:rPr>
-                <w:rFonts w:ascii="Calibri" w:hAnsi="Calibri" w:cs="Calibri" w:eastAsia="Calibri"/>
-                <w:color w:val="auto"/>
-                <w:spacing w:val="0"/>
-                <w:position w:val="0"/>
-                <w:sz w:val="22"/>
-                <w:shd w:fill="auto" w:val="clear"/>
-              </w:rPr>
-              <w:t xml:space="preserve">9</w:t>
-            </w:r>
-          </w:p>
-        </w:tc>
-        <w:tc>
-          <w:tcPr>
-            <w:tcW w:w="5440" w:type="dxa"/>
-            <w:tcBorders>
-              <w:top w:val="single" w:color="000000" w:sz="8"/>
-              <w:left w:val="single" w:color="000000" w:sz="8"/>
-              <w:bottom w:val="single" w:color="000000" w:sz="8"/>
-              <w:right w:val="single" w:color="000000" w:sz="8"/>
-            </w:tcBorders>
-            <w:shd w:color="auto" w:fill="auto" w:val="clear"/>
-            <w:tcMar>
-              <w:left w:w="100" w:type="dxa"/>
-              <w:right w:w="100" w:type="dxa"/>
-            </w:tcMar>
-            <w:vAlign w:val="top"/>
-          </w:tcPr>
-          <w:p>
-            <w:pPr>
-              <w:spacing w:before="0" w:after="160" w:line="259"/>
-              <w:ind w:right="0" w:left="0" w:firstLine="0"/>
-              <w:jc w:val="left"/>
-              <w:rPr>
-                <w:rFonts w:ascii="Calibri" w:hAnsi="Calibri" w:cs="Calibri" w:eastAsia="Calibri"/>
-                <w:color w:val="auto"/>
-                <w:spacing w:val="0"/>
-                <w:position w:val="0"/>
-                <w:sz w:val="22"/>
-                <w:shd w:fill="auto" w:val="clear"/>
-              </w:rPr>
-            </w:pPr>
-            <w:r>
-              <w:rPr>
-                <w:rFonts w:ascii="Calibri" w:hAnsi="Calibri" w:cs="Calibri" w:eastAsia="Calibri"/>
-                <w:color w:val="auto"/>
-                <w:spacing w:val="0"/>
-                <w:position w:val="0"/>
-                <w:sz w:val="22"/>
-                <w:shd w:fill="auto" w:val="clear"/>
-              </w:rPr>
-              <w:t xml:space="preserve">Social Justice Warriors</w:t>
-            </w:r>
-          </w:p>
-        </w:tc>
-        <w:tc>
-          <w:tcPr>
-            <w:tcW w:w="3120" w:type="dxa"/>
-            <w:tcBorders>
-              <w:top w:val="single" w:color="000000" w:sz="8"/>
-              <w:left w:val="single" w:color="000000" w:sz="8"/>
-              <w:bottom w:val="single" w:color="000000" w:sz="8"/>
-              <w:right w:val="single" w:color="000000" w:sz="8"/>
-            </w:tcBorders>
-            <w:shd w:color="auto" w:fill="auto" w:val="clear"/>
-            <w:tcMar>
-              <w:left w:w="100" w:type="dxa"/>
-              <w:right w:w="100" w:type="dxa"/>
-            </w:tcMar>
-            <w:vAlign w:val="top"/>
-          </w:tcPr>
-          <w:p>
-            <w:pPr>
-              <w:spacing w:before="0" w:after="0" w:line="240"/>
-              <w:ind w:right="0" w:left="0" w:firstLine="0"/>
-              <w:jc w:val="left"/>
-              <w:rPr>
-                <w:rFonts w:ascii="Calibri" w:hAnsi="Calibri" w:cs="Calibri" w:eastAsia="Calibri"/>
-                <w:color w:val="auto"/>
-                <w:spacing w:val="0"/>
-                <w:position w:val="0"/>
-                <w:sz w:val="22"/>
-                <w:shd w:fill="auto" w:val="clear"/>
-              </w:rPr>
-            </w:pPr>
+              </w:rPr>
+            </w:pPr>
+            <w:r>
+              <w:rPr>
+                <w:rFonts w:ascii="Calibri" w:hAnsi="Calibri" w:cs="Calibri" w:eastAsia="Calibri"/>
+                <w:color w:val="auto"/>
+                <w:spacing w:val="0"/>
+                <w:position w:val="0"/>
+                <w:sz w:val="22"/>
+                <w:shd w:fill="auto" w:val="clear"/>
+              </w:rPr>
+              <w:t xml:space="preserve">19.10.2021 / 16:01</w:t>
+            </w:r>
           </w:p>
         </w:tc>
       </w:tr>
     </w:tbl>
-    <w:p>
-      <w:pPr>
-        <w:spacing w:before="0" w:after="160" w:line="259"/>
-        <w:ind w:right="0" w:left="0" w:firstLine="0"/>
-        <w:jc w:val="left"/>
-        <w:rPr>
-          <w:rFonts w:ascii="Calibri" w:hAnsi="Calibri" w:cs="Calibri" w:eastAsia="Calibri"/>
-          <w:color w:val="auto"/>
-          <w:spacing w:val="0"/>
-          <w:position w:val="0"/>
-          <w:sz w:val="22"/>
-          <w:shd w:fill="auto" w:val="clear"/>
-        </w:rPr>
-      </w:pPr>
-    </w:p>
     <w:p>
       <w:pPr>
         <w:spacing w:before="0" w:after="0" w:line="276"/>

</xml_diff>